<commit_message>
class model title changed
</commit_message>
<xml_diff>
--- a/doc/1D.Analysis.Iteration1.2017.10.06.docx
+++ b/doc/1D.Analysis.Iteration1.2017.10.06.docx
@@ -1791,8 +1791,10 @@
           <w:sz w:val="40"/>
           <w:szCs w:val="40"/>
         </w:rPr>
-        <w:t>Class Diagram</w:t>
-      </w:r>
+        <w:t>Object and Class Model</w:t>
+      </w:r>
+      <w:bookmarkStart w:id="0" w:name="_GoBack"/>
+      <w:bookmarkEnd w:id="0"/>
     </w:p>
     <w:p>
       <w:pPr>
@@ -1814,19 +1816,13 @@
       </w:r>
       <w:r>
         <w:rPr>
-          <w:noProof/>
-        </w:rPr>
-      </w:r>
-      <w:r>
-        <w:rPr>
           <w:rFonts w:ascii="Times New Roman" w:hAnsi="Times New Roman"/>
           <w:sz w:val="40"/>
           <w:szCs w:val="40"/>
         </w:rPr>
         <w:pict>
-          <v:shape id="_x0000_s1028" type="#_x0000_t75" style="width:369pt;height:592.5pt;mso-left-percent:-10001;mso-top-percent:-10001;mso-position-horizontal:absolute;mso-position-horizontal-relative:char;mso-position-vertical:absolute;mso-position-vertical-relative:line;mso-left-percent:-10001;mso-top-percent:-10001">
-            <v:imagedata r:id="rId10" o:title="com.manofwar"/>
-            <w10:anchorlock/>
+          <v:shape id="_x0000_i1026" type="#_x0000_t75" style="width:369.2pt;height:591.9pt;mso-left-percent:-10001;mso-top-percent:-10001;mso-position-horizontal:absolute;mso-position-horizontal-relative:char;mso-position-vertical:absolute;mso-position-vertical-relative:line;mso-left-percent:-10001;mso-top-percent:-10001">
+            <v:imagedata r:id="rId10" o:title="com"/>
           </v:shape>
         </w:pict>
       </w:r>
@@ -2310,8 +2306,6 @@
           <w:szCs w:val="28"/>
         </w:rPr>
       </w:pPr>
-      <w:bookmarkStart w:id="0" w:name="_GoBack"/>
-      <w:bookmarkEnd w:id="0"/>
     </w:p>
     <w:p>
       <w:pPr>
@@ -2701,7 +2695,7 @@
                     <w:noProof/>
                     <w:sz w:val="18"/>
                   </w:rPr>
-                  <w:t>9</w:t>
+                  <w:t>11</w:t>
                 </w:r>
                 <w:r>
                   <w:rPr>
@@ -3438,7 +3432,7 @@
     <w:lsdException w:name="HTML Sample" w:semiHidden="1" w:unhideWhenUsed="1"/>
     <w:lsdException w:name="HTML Typewriter" w:semiHidden="1" w:unhideWhenUsed="1"/>
     <w:lsdException w:name="HTML Variable" w:semiHidden="1" w:unhideWhenUsed="1"/>
-    <w:lsdException w:name="Normal Table" w:uiPriority="99"/>
+    <w:lsdException w:name="Normal Table" w:semiHidden="1" w:uiPriority="99" w:unhideWhenUsed="1"/>
     <w:lsdException w:name="annotation subject" w:semiHidden="1" w:unhideWhenUsed="1"/>
     <w:lsdException w:name="No List" w:semiHidden="1" w:uiPriority="99" w:unhideWhenUsed="1"/>
     <w:lsdException w:name="Outline List 1" w:semiHidden="1" w:uiPriority="99" w:unhideWhenUsed="1"/>
@@ -3482,10 +3476,10 @@
     <w:lsdException w:name="Table Elegant" w:semiHidden="1" w:uiPriority="99" w:unhideWhenUsed="1"/>
     <w:lsdException w:name="Table Professional" w:semiHidden="1" w:uiPriority="99" w:unhideWhenUsed="1"/>
     <w:lsdException w:name="Table Subtle 1" w:semiHidden="1" w:uiPriority="99" w:unhideWhenUsed="1"/>
-    <w:lsdException w:name="Table Subtle 2" w:uiPriority="99"/>
+    <w:lsdException w:name="Table Subtle 2" w:semiHidden="1" w:uiPriority="99" w:unhideWhenUsed="1"/>
     <w:lsdException w:name="Table Web 1" w:semiHidden="1" w:uiPriority="99" w:unhideWhenUsed="1"/>
     <w:lsdException w:name="Table Web 2" w:semiHidden="1" w:uiPriority="99" w:unhideWhenUsed="1"/>
-    <w:lsdException w:name="Table Web 3" w:uiPriority="99"/>
+    <w:lsdException w:name="Table Web 3" w:semiHidden="1" w:uiPriority="99" w:unhideWhenUsed="1"/>
     <w:lsdException w:name="Balloon Text" w:semiHidden="1" w:uiPriority="99" w:unhideWhenUsed="1"/>
     <w:lsdException w:name="Table Grid" w:uiPriority="99"/>
     <w:lsdException w:name="Table Theme" w:semiHidden="1" w:uiPriority="99" w:unhideWhenUsed="1"/>
@@ -3724,6 +3718,7 @@
   <w:style w:type="character" w:default="1" w:styleId="DefaultParagraphFont">
     <w:name w:val="Default Paragraph Font"/>
     <w:uiPriority w:val="1"/>
+    <w:semiHidden/>
     <w:unhideWhenUsed/>
   </w:style>
   <w:style w:type="table" w:default="1" w:styleId="TableNormal">
@@ -4154,7 +4149,7 @@
 </file>
 
 <file path=customXml/itemProps2.xml><?xml version="1.0" encoding="utf-8"?>
-<ds:datastoreItem xmlns:ds="http://schemas.openxmlformats.org/officeDocument/2006/customXml" ds:itemID="{392C15D4-E2E3-4890-BD17-4CDB465B6825}">
+<ds:datastoreItem xmlns:ds="http://schemas.openxmlformats.org/officeDocument/2006/customXml" ds:itemID="{223523FF-9E44-45AE-9B8C-8C97EDA23876}">
   <ds:schemaRefs>
     <ds:schemaRef ds:uri="http://schemas.openxmlformats.org/officeDocument/2006/bibliography"/>
   </ds:schemaRefs>

</xml_diff>